<commit_message>
Added Results and Conclusion Sections
</commit_message>
<xml_diff>
--- a/Lab 1 Report.docx
+++ b/Lab 1 Report.docx
@@ -202,42 +202,84 @@
           <w:sz w:val="24"/>
           <w:szCs w:val="24"/>
         </w:rPr>
-        <w:t xml:space="preserve">The purpose of this lab is to </w:t>
+        <w:t>The purpose of this lab is</w:t>
       </w:r>
       <w:r>
         <w:rPr>
           <w:sz w:val="24"/>
           <w:szCs w:val="24"/>
         </w:rPr>
-        <w:t xml:space="preserve">learn how to implement a </w:t>
+        <w:t xml:space="preserve"> </w:t>
       </w:r>
       <w:r>
         <w:rPr>
           <w:sz w:val="24"/>
           <w:szCs w:val="24"/>
         </w:rPr>
-        <w:t>toggling LED when</w:t>
+        <w:t xml:space="preserve">to implement a </w:t>
       </w:r>
       <w:r>
         <w:rPr>
           <w:sz w:val="24"/>
           <w:szCs w:val="24"/>
         </w:rPr>
-        <w:t xml:space="preserve"> a button on the STM32 </w:t>
+        <w:t xml:space="preserve">toggling LED </w:t>
       </w:r>
       <w:r>
         <w:rPr>
           <w:sz w:val="24"/>
           <w:szCs w:val="24"/>
         </w:rPr>
-        <w:t>is</w:t>
+        <w:t>on the STM32</w:t>
       </w:r>
       <w:r>
         <w:rPr>
           <w:sz w:val="24"/>
           <w:szCs w:val="24"/>
         </w:rPr>
-        <w:t xml:space="preserve"> pressed.</w:t>
+        <w:t xml:space="preserve"> Nucleo-L476RG Board</w:t>
+      </w:r>
+      <w:r>
+        <w:rPr>
+          <w:sz w:val="24"/>
+          <w:szCs w:val="24"/>
+        </w:rPr>
+        <w:t xml:space="preserve"> </w:t>
+      </w:r>
+      <w:r>
+        <w:rPr>
+          <w:sz w:val="24"/>
+          <w:szCs w:val="24"/>
+        </w:rPr>
+        <w:t>when</w:t>
+      </w:r>
+      <w:r>
+        <w:rPr>
+          <w:sz w:val="24"/>
+          <w:szCs w:val="24"/>
+        </w:rPr>
+        <w:t xml:space="preserve"> a </w:t>
+      </w:r>
+      <w:r>
+        <w:rPr>
+          <w:sz w:val="24"/>
+          <w:szCs w:val="24"/>
+        </w:rPr>
+        <w:t>button is pressed</w:t>
+      </w:r>
+      <w:r>
+        <w:rPr>
+          <w:sz w:val="24"/>
+          <w:szCs w:val="24"/>
+        </w:rPr>
+        <w:t xml:space="preserve"> using FreeRTOS</w:t>
+      </w:r>
+      <w:r>
+        <w:rPr>
+          <w:sz w:val="24"/>
+          <w:szCs w:val="24"/>
+        </w:rPr>
+        <w:t>.</w:t>
       </w:r>
     </w:p>
     <w:p>
@@ -282,6 +324,15 @@
       <w:pPr>
         <w:spacing w:after="0"/>
         <w:rPr>
+          <w:sz w:val="24"/>
+          <w:szCs w:val="24"/>
+        </w:rPr>
+      </w:pPr>
+    </w:p>
+    <w:p>
+      <w:pPr>
+        <w:spacing w:after="0"/>
+        <w:rPr>
           <w:b/>
           <w:bCs/>
           <w:sz w:val="24"/>
@@ -301,23 +352,230 @@
     <w:p>
       <w:pPr>
         <w:spacing w:after="0"/>
-        <w:jc w:val="center"/>
         <w:rPr>
           <w:noProof/>
           <w:sz w:val="24"/>
           <w:szCs w:val="24"/>
         </w:rPr>
       </w:pPr>
+      <w:r>
+        <w:rPr>
+          <w:noProof/>
+          <w:sz w:val="24"/>
+          <w:szCs w:val="24"/>
+        </w:rPr>
+        <w:t>Since this is the first lab of the semester we had to go through several layers of setup in order to produce the results we wanted for the lab. We first had to download and setup keil</w:t>
+      </w:r>
+      <w:r>
+        <w:rPr>
+          <w:noProof/>
+          <w:sz w:val="24"/>
+          <w:szCs w:val="24"/>
+        </w:rPr>
+        <w:t xml:space="preserve"> </w:t>
+      </w:r>
+      <w:r>
+        <w:rPr>
+          <w:sz w:val="24"/>
+          <w:szCs w:val="24"/>
+        </w:rPr>
+        <w:t>μVision</w:t>
+      </w:r>
+      <w:r>
+        <w:rPr>
+          <w:noProof/>
+          <w:sz w:val="24"/>
+          <w:szCs w:val="24"/>
+        </w:rPr>
+        <w:t xml:space="preserve"> 5 which is no simple task</w:t>
+      </w:r>
+      <w:r>
+        <w:rPr>
+          <w:noProof/>
+          <w:sz w:val="24"/>
+          <w:szCs w:val="24"/>
+        </w:rPr>
+        <w:t>. We had a few minor issues getting the environment setup but after a short while we were able to get everything setup to start coding.</w:t>
+      </w:r>
+      <w:r>
+        <w:rPr>
+          <w:noProof/>
+          <w:sz w:val="24"/>
+          <w:szCs w:val="24"/>
+        </w:rPr>
+        <w:t xml:space="preserve"> After this we were finally able to code our simple main file to create two tasks to run the button and </w:t>
+      </w:r>
+      <w:r>
+        <w:rPr>
+          <w:noProof/>
+          <w:sz w:val="24"/>
+          <w:szCs w:val="24"/>
+        </w:rPr>
+        <w:t>LED</w:t>
+      </w:r>
+      <w:r>
+        <w:rPr>
+          <w:noProof/>
+          <w:sz w:val="24"/>
+          <w:szCs w:val="24"/>
+        </w:rPr>
+        <w:t xml:space="preserve"> and then monitor a global variable</w:t>
+      </w:r>
+      <w:r>
+        <w:rPr>
+          <w:noProof/>
+          <w:sz w:val="24"/>
+          <w:szCs w:val="24"/>
+        </w:rPr>
+        <w:t xml:space="preserve"> </w:t>
+      </w:r>
+      <w:r>
+        <w:rPr>
+          <w:noProof/>
+          <w:sz w:val="24"/>
+          <w:szCs w:val="24"/>
+        </w:rPr>
+        <w:t xml:space="preserve">to toggle the led state to turn it on and off. The coding part of this was fairly straight forward as this is a simple result to produce for a lab. However, we had several issues with getting the right configuration files connected, setup and modified to build our code and then run that code on the board. </w:t>
+      </w:r>
+      <w:r>
+        <w:rPr>
+          <w:noProof/>
+          <w:sz w:val="24"/>
+          <w:szCs w:val="24"/>
+        </w:rPr>
+        <w:t xml:space="preserve">We had an issue that our code would not process our button input because we were not aware that we needed to modify the configuration file to use heap4 instead of heap3. After changing this value our code worked as intended and the LED was able to toggle on and off with button presses. </w:t>
+      </w:r>
+    </w:p>
+    <w:p>
+      <w:pPr>
+        <w:spacing w:after="0"/>
+        <w:rPr>
+          <w:noProof/>
+          <w:sz w:val="24"/>
+          <w:szCs w:val="24"/>
+        </w:rPr>
+      </w:pPr>
     </w:p>
     <w:p>
       <w:pPr>
         <w:spacing w:after="0"/>
         <w:jc w:val="center"/>
         <w:rPr>
+          <w:noProof/>
           <w:sz w:val="24"/>
           <w:szCs w:val="24"/>
         </w:rPr>
       </w:pPr>
+      <w:r>
+        <w:rPr>
+          <w:noProof/>
+          <w:sz w:val="24"/>
+          <w:szCs w:val="24"/>
+        </w:rPr>
+        <w:drawing>
+          <wp:inline distT="0" distB="0" distL="0" distR="0" wp14:anchorId="2D69F06B" wp14:editId="5827B2DC">
+            <wp:extent cx="2232602" cy="1866636"/>
+            <wp:effectExtent l="0" t="7620" r="8255" b="8255"/>
+            <wp:docPr id="421838469" name="Picture 1" descr="A white electronic board with black wires and a red light&#10;&#10;Description automatically generated"/>
+            <wp:cNvGraphicFramePr>
+              <a:graphicFrameLocks xmlns:a="http://schemas.openxmlformats.org/drawingml/2006/main" noChangeAspect="1"/>
+            </wp:cNvGraphicFramePr>
+            <a:graphic xmlns:a="http://schemas.openxmlformats.org/drawingml/2006/main">
+              <a:graphicData uri="http://schemas.openxmlformats.org/drawingml/2006/picture">
+                <pic:pic xmlns:pic="http://schemas.openxmlformats.org/drawingml/2006/picture">
+                  <pic:nvPicPr>
+                    <pic:cNvPr id="421838469" name="Picture 1" descr="A white electronic board with black wires and a red light&#10;&#10;Description automatically generated"/>
+                    <pic:cNvPicPr/>
+                  </pic:nvPicPr>
+                  <pic:blipFill rotWithShape="1">
+                    <a:blip r:embed="rId7" cstate="print">
+                      <a:extLst>
+                        <a:ext uri="{28A0092B-C50C-407E-A947-70E740481C1C}">
+                          <a14:useLocalDpi xmlns:a14="http://schemas.microsoft.com/office/drawing/2010/main" val="0"/>
+                        </a:ext>
+                      </a:extLst>
+                    </a:blip>
+                    <a:srcRect l="18348" t="17701" r="21142" b="14844"/>
+                    <a:stretch/>
+                  </pic:blipFill>
+                  <pic:spPr bwMode="auto">
+                    <a:xfrm rot="5400000">
+                      <a:off x="0" y="0"/>
+                      <a:ext cx="2246081" cy="1877906"/>
+                    </a:xfrm>
+                    <a:prstGeom prst="rect">
+                      <a:avLst/>
+                    </a:prstGeom>
+                    <a:ln>
+                      <a:noFill/>
+                    </a:ln>
+                    <a:extLst>
+                      <a:ext uri="{53640926-AAD7-44D8-BBD7-CCE9431645EC}">
+                        <a14:shadowObscured xmlns:a14="http://schemas.microsoft.com/office/drawing/2010/main"/>
+                      </a:ext>
+                    </a:extLst>
+                  </pic:spPr>
+                </pic:pic>
+              </a:graphicData>
+            </a:graphic>
+          </wp:inline>
+        </w:drawing>
+      </w:r>
+      <w:r>
+        <w:rPr>
+          <w:noProof/>
+          <w:sz w:val="24"/>
+          <w:szCs w:val="24"/>
+        </w:rPr>
+        <w:drawing>
+          <wp:inline distT="0" distB="0" distL="0" distR="0" wp14:anchorId="7E73036D" wp14:editId="7BAA87C6">
+            <wp:extent cx="2247195" cy="1919979"/>
+            <wp:effectExtent l="0" t="7938" r="0" b="0"/>
+            <wp:docPr id="1105591000" name="Picture 2" descr="A white electronic board with a red light&#10;&#10;Description automatically generated"/>
+            <wp:cNvGraphicFramePr>
+              <a:graphicFrameLocks xmlns:a="http://schemas.openxmlformats.org/drawingml/2006/main" noChangeAspect="1"/>
+            </wp:cNvGraphicFramePr>
+            <a:graphic xmlns:a="http://schemas.openxmlformats.org/drawingml/2006/main">
+              <a:graphicData uri="http://schemas.openxmlformats.org/drawingml/2006/picture">
+                <pic:pic xmlns:pic="http://schemas.openxmlformats.org/drawingml/2006/picture">
+                  <pic:nvPicPr>
+                    <pic:cNvPr id="1105591000" name="Picture 2" descr="A white electronic board with a red light&#10;&#10;Description automatically generated"/>
+                    <pic:cNvPicPr/>
+                  </pic:nvPicPr>
+                  <pic:blipFill rotWithShape="1">
+                    <a:blip r:embed="rId8" cstate="print">
+                      <a:extLst>
+                        <a:ext uri="{28A0092B-C50C-407E-A947-70E740481C1C}">
+                          <a14:useLocalDpi xmlns:a14="http://schemas.microsoft.com/office/drawing/2010/main" val="0"/>
+                        </a:ext>
+                      </a:extLst>
+                    </a:blip>
+                    <a:srcRect l="20877" t="16004" r="19768" b="16378"/>
+                    <a:stretch/>
+                  </pic:blipFill>
+                  <pic:spPr bwMode="auto">
+                    <a:xfrm rot="5400000">
+                      <a:off x="0" y="0"/>
+                      <a:ext cx="2281751" cy="1949503"/>
+                    </a:xfrm>
+                    <a:prstGeom prst="rect">
+                      <a:avLst/>
+                    </a:prstGeom>
+                    <a:ln>
+                      <a:noFill/>
+                    </a:ln>
+                    <a:extLst>
+                      <a:ext uri="{53640926-AAD7-44D8-BBD7-CCE9431645EC}">
+                        <a14:shadowObscured xmlns:a14="http://schemas.microsoft.com/office/drawing/2010/main"/>
+                      </a:ext>
+                    </a:extLst>
+                  </pic:spPr>
+                </pic:pic>
+              </a:graphicData>
+            </a:graphic>
+          </wp:inline>
+        </w:drawing>
+      </w:r>
     </w:p>
     <w:p>
       <w:pPr>
@@ -332,7 +590,22 @@
         <w:t xml:space="preserve">Figure 1. </w:t>
       </w:r>
       <w:r>
-        <w:t>STM32 Board with LED activated and deactivated after button press</w:t>
+        <w:t xml:space="preserve">STM32 Board with LED </w:t>
+      </w:r>
+      <w:r>
+        <w:t>toggled on</w:t>
+      </w:r>
+      <w:r>
+        <w:t xml:space="preserve"> and </w:t>
+      </w:r>
+      <w:r>
+        <w:t>off</w:t>
+      </w:r>
+      <w:r>
+        <w:t xml:space="preserve"> after button press</w:t>
+      </w:r>
+      <w:r>
+        <w:t>es</w:t>
       </w:r>
     </w:p>
     <w:p>
@@ -375,7 +648,57 @@
           <w:sz w:val="24"/>
           <w:szCs w:val="24"/>
         </w:rPr>
+        <w:lastRenderedPageBreak/>
         <w:t xml:space="preserve">In conclusion, </w:t>
+      </w:r>
+      <w:r>
+        <w:rPr>
+          <w:sz w:val="24"/>
+          <w:szCs w:val="24"/>
+        </w:rPr>
+        <w:t xml:space="preserve">we were able to setup </w:t>
+      </w:r>
+      <w:r>
+        <w:rPr>
+          <w:sz w:val="24"/>
+          <w:szCs w:val="24"/>
+        </w:rPr>
+        <w:t>K</w:t>
+      </w:r>
+      <w:r>
+        <w:rPr>
+          <w:sz w:val="24"/>
+          <w:szCs w:val="24"/>
+        </w:rPr>
+        <w:t xml:space="preserve">eil </w:t>
+      </w:r>
+      <w:r>
+        <w:rPr>
+          <w:sz w:val="24"/>
+          <w:szCs w:val="24"/>
+        </w:rPr>
+        <w:t>μVision</w:t>
+      </w:r>
+      <w:r>
+        <w:rPr>
+          <w:sz w:val="24"/>
+          <w:szCs w:val="24"/>
+        </w:rPr>
+        <w:t xml:space="preserve"> 5 to build and run our c code on our STM32 Nucleo board using FreeRTOS. After creating two different tasks to run the button and LED we then made two different functions to modify a global variable to toggle the state of the LED on and off with button presses. </w:t>
+      </w:r>
+      <w:r>
+        <w:rPr>
+          <w:sz w:val="24"/>
+          <w:szCs w:val="24"/>
+        </w:rPr>
+        <w:t>After debugging our issues with the code and in the setup of the Keil environment we were able to turn the LED on and off with button presses on the board</w:t>
+      </w:r>
+      <w:r>
+        <w:rPr>
+          <w:sz w:val="24"/>
+          <w:szCs w:val="24"/>
+        </w:rPr>
+        <w:t xml:space="preserve"> to complete the lab requirements. </w:t>
       </w:r>
     </w:p>
     <w:p>
@@ -419,6 +742,7 @@
           <w:szCs w:val="24"/>
         </w:rPr>
       </w:pPr>
+      <w:proofErr w:type="spellStart"/>
       <w:r>
         <w:rPr>
           <w:b/>
@@ -430,6 +754,7 @@
         </w:rPr>
         <w:t>Blink_LED</w:t>
       </w:r>
+      <w:proofErr w:type="spellEnd"/>
       <w:r>
         <w:rPr>
           <w:b/>
@@ -510,7 +835,27 @@
           <w:sz w:val="17"/>
           <w:szCs w:val="17"/>
         </w:rPr>
-        <w:t>"FreeRTOS.h"</w:t>
+        <w:t>"</w:t>
+      </w:r>
+      <w:proofErr w:type="spellStart"/>
+      <w:r>
+        <w:rPr>
+          <w:rFonts w:ascii="Consolas" w:hAnsi="Consolas" w:cs="Courier New"/>
+          <w:color w:val="008800"/>
+          <w:sz w:val="17"/>
+          <w:szCs w:val="17"/>
+        </w:rPr>
+        <w:t>FreeRTOS.h</w:t>
+      </w:r>
+      <w:proofErr w:type="spellEnd"/>
+      <w:r>
+        <w:rPr>
+          <w:rFonts w:ascii="Consolas" w:hAnsi="Consolas" w:cs="Courier New"/>
+          <w:color w:val="008800"/>
+          <w:sz w:val="17"/>
+          <w:szCs w:val="17"/>
+        </w:rPr>
+        <w:t>"</w:t>
       </w:r>
     </w:p>
     <w:p>
@@ -723,7 +1068,27 @@
           <w:sz w:val="17"/>
           <w:szCs w:val="17"/>
         </w:rPr>
-        <w:t>"task.h"</w:t>
+        <w:t>"</w:t>
+      </w:r>
+      <w:proofErr w:type="spellStart"/>
+      <w:r>
+        <w:rPr>
+          <w:rFonts w:ascii="Consolas" w:hAnsi="Consolas" w:cs="Courier New"/>
+          <w:color w:val="008800"/>
+          <w:sz w:val="17"/>
+          <w:szCs w:val="17"/>
+        </w:rPr>
+        <w:t>task.h</w:t>
+      </w:r>
+      <w:proofErr w:type="spellEnd"/>
+      <w:r>
+        <w:rPr>
+          <w:rFonts w:ascii="Consolas" w:hAnsi="Consolas" w:cs="Courier New"/>
+          <w:color w:val="008800"/>
+          <w:sz w:val="17"/>
+          <w:szCs w:val="17"/>
+        </w:rPr>
+        <w:t>"</w:t>
       </w:r>
     </w:p>
     <w:p>
@@ -794,7 +1159,27 @@
           <w:sz w:val="17"/>
           <w:szCs w:val="17"/>
         </w:rPr>
-        <w:t>"timers.h"</w:t>
+        <w:t>"</w:t>
+      </w:r>
+      <w:proofErr w:type="spellStart"/>
+      <w:r>
+        <w:rPr>
+          <w:rFonts w:ascii="Consolas" w:hAnsi="Consolas" w:cs="Courier New"/>
+          <w:color w:val="008800"/>
+          <w:sz w:val="17"/>
+          <w:szCs w:val="17"/>
+        </w:rPr>
+        <w:t>timers.h</w:t>
+      </w:r>
+      <w:proofErr w:type="spellEnd"/>
+      <w:r>
+        <w:rPr>
+          <w:rFonts w:ascii="Consolas" w:hAnsi="Consolas" w:cs="Courier New"/>
+          <w:color w:val="008800"/>
+          <w:sz w:val="17"/>
+          <w:szCs w:val="17"/>
+        </w:rPr>
+        <w:t>"</w:t>
       </w:r>
     </w:p>
     <w:p>
@@ -865,7 +1250,27 @@
           <w:sz w:val="17"/>
           <w:szCs w:val="17"/>
         </w:rPr>
-        <w:t>"stdint.h"</w:t>
+        <w:t>"</w:t>
+      </w:r>
+      <w:proofErr w:type="spellStart"/>
+      <w:r>
+        <w:rPr>
+          <w:rFonts w:ascii="Consolas" w:hAnsi="Consolas" w:cs="Courier New"/>
+          <w:color w:val="008800"/>
+          <w:sz w:val="17"/>
+          <w:szCs w:val="17"/>
+        </w:rPr>
+        <w:t>stdint.h</w:t>
+      </w:r>
+      <w:proofErr w:type="spellEnd"/>
+      <w:r>
+        <w:rPr>
+          <w:rFonts w:ascii="Consolas" w:hAnsi="Consolas" w:cs="Courier New"/>
+          <w:color w:val="008800"/>
+          <w:sz w:val="17"/>
+          <w:szCs w:val="17"/>
+        </w:rPr>
+        <w:t>"</w:t>
       </w:r>
     </w:p>
     <w:p>
@@ -998,8 +1403,19 @@
           <w:sz w:val="17"/>
           <w:szCs w:val="17"/>
         </w:rPr>
-        <w:t xml:space="preserve"> led_state</w:t>
-      </w:r>
+        <w:t xml:space="preserve"> </w:t>
+      </w:r>
+      <w:proofErr w:type="spellStart"/>
+      <w:r>
+        <w:rPr>
+          <w:rFonts w:ascii="Consolas" w:hAnsi="Consolas" w:cs="Courier New"/>
+          <w:color w:val="000000"/>
+          <w:sz w:val="17"/>
+          <w:szCs w:val="17"/>
+        </w:rPr>
+        <w:t>led_state</w:t>
+      </w:r>
+      <w:proofErr w:type="spellEnd"/>
       <w:r>
         <w:rPr>
           <w:rFonts w:ascii="Consolas" w:hAnsi="Consolas" w:cs="Courier New"/>
@@ -1107,6 +1523,7 @@
         </w:rPr>
         <w:t>*</w:t>
       </w:r>
+      <w:proofErr w:type="spellStart"/>
       <w:r>
         <w:rPr>
           <w:rFonts w:ascii="Consolas" w:hAnsi="Consolas" w:cs="Courier New"/>
@@ -1116,6 +1533,7 @@
         </w:rPr>
         <w:t>pvParameters</w:t>
       </w:r>
+      <w:proofErr w:type="spellEnd"/>
       <w:r>
         <w:rPr>
           <w:rFonts w:ascii="Consolas" w:hAnsi="Consolas" w:cs="Courier New"/>
@@ -1232,6 +1650,7 @@
         </w:rPr>
         <w:t>*</w:t>
       </w:r>
+      <w:proofErr w:type="spellStart"/>
       <w:r>
         <w:rPr>
           <w:rFonts w:ascii="Consolas" w:hAnsi="Consolas" w:cs="Courier New"/>
@@ -1241,6 +1660,7 @@
         </w:rPr>
         <w:t>pvParameters</w:t>
       </w:r>
+      <w:proofErr w:type="spellEnd"/>
       <w:r>
         <w:rPr>
           <w:rFonts w:ascii="Consolas" w:hAnsi="Consolas" w:cs="Courier New"/>
@@ -1354,8 +1774,19 @@
           <w:sz w:val="17"/>
           <w:szCs w:val="17"/>
         </w:rPr>
-        <w:t>//Function to toggle led_state</w:t>
-      </w:r>
+        <w:t xml:space="preserve">//Function to toggle </w:t>
+      </w:r>
+      <w:proofErr w:type="spellStart"/>
+      <w:r>
+        <w:rPr>
+          <w:rFonts w:ascii="Consolas" w:hAnsi="Consolas" w:cs="Courier New"/>
+          <w:color w:val="880000"/>
+          <w:sz w:val="17"/>
+          <w:szCs w:val="17"/>
+        </w:rPr>
+        <w:t>led_state</w:t>
+      </w:r>
+      <w:proofErr w:type="spellEnd"/>
     </w:p>
     <w:p>
       <w:pPr>
@@ -1454,6 +1885,7 @@
         </w:rPr>
         <w:t>*</w:t>
       </w:r>
+      <w:proofErr w:type="spellStart"/>
       <w:r>
         <w:rPr>
           <w:rFonts w:ascii="Consolas" w:hAnsi="Consolas" w:cs="Courier New"/>
@@ -1463,6 +1895,7 @@
         </w:rPr>
         <w:t>pvParameters</w:t>
       </w:r>
+      <w:proofErr w:type="spellEnd"/>
       <w:r>
         <w:rPr>
           <w:rFonts w:ascii="Consolas" w:hAnsi="Consolas" w:cs="Courier New"/>
@@ -1712,14 +2145,25 @@
         </w:rPr>
         <w:t>(</w:t>
       </w:r>
-      <w:r>
-        <w:rPr>
-          <w:rFonts w:ascii="Consolas" w:hAnsi="Consolas" w:cs="Courier New"/>
-          <w:color w:val="000000"/>
-          <w:sz w:val="17"/>
-          <w:szCs w:val="17"/>
-        </w:rPr>
-        <w:t xml:space="preserve">led_state </w:t>
+      <w:proofErr w:type="spellStart"/>
+      <w:r>
+        <w:rPr>
+          <w:rFonts w:ascii="Consolas" w:hAnsi="Consolas" w:cs="Courier New"/>
+          <w:color w:val="000000"/>
+          <w:sz w:val="17"/>
+          <w:szCs w:val="17"/>
+        </w:rPr>
+        <w:t>led_state</w:t>
+      </w:r>
+      <w:proofErr w:type="spellEnd"/>
+      <w:r>
+        <w:rPr>
+          <w:rFonts w:ascii="Consolas" w:hAnsi="Consolas" w:cs="Courier New"/>
+          <w:color w:val="000000"/>
+          <w:sz w:val="17"/>
+          <w:szCs w:val="17"/>
+        </w:rPr>
+        <w:t xml:space="preserve"> </w:t>
       </w:r>
       <w:r>
         <w:rPr>
@@ -2521,8 +2965,19 @@
           <w:sz w:val="17"/>
           <w:szCs w:val="17"/>
         </w:rPr>
-        <w:t>//Function to read in button state and led_state</w:t>
-      </w:r>
+        <w:t xml:space="preserve">//Function to read in button state and </w:t>
+      </w:r>
+      <w:proofErr w:type="spellStart"/>
+      <w:r>
+        <w:rPr>
+          <w:rFonts w:ascii="Consolas" w:hAnsi="Consolas" w:cs="Courier New"/>
+          <w:color w:val="880000"/>
+          <w:sz w:val="17"/>
+          <w:szCs w:val="17"/>
+        </w:rPr>
+        <w:t>led_state</w:t>
+      </w:r>
+      <w:proofErr w:type="spellEnd"/>
     </w:p>
     <w:p>
       <w:pPr>
@@ -2630,6 +3085,7 @@
         </w:rPr>
         <w:t>*</w:t>
       </w:r>
+      <w:proofErr w:type="spellStart"/>
       <w:r>
         <w:rPr>
           <w:rFonts w:ascii="Consolas" w:hAnsi="Consolas" w:cs="Courier New"/>
@@ -2639,6 +3095,7 @@
         </w:rPr>
         <w:t>pvParameters</w:t>
       </w:r>
+      <w:proofErr w:type="spellEnd"/>
       <w:r>
         <w:rPr>
           <w:rFonts w:ascii="Consolas" w:hAnsi="Consolas" w:cs="Courier New"/>
@@ -2815,8 +3272,19 @@
           <w:sz w:val="17"/>
           <w:szCs w:val="17"/>
         </w:rPr>
-        <w:t xml:space="preserve"> button_in</w:t>
-      </w:r>
+        <w:t xml:space="preserve"> </w:t>
+      </w:r>
+      <w:proofErr w:type="spellStart"/>
+      <w:r>
+        <w:rPr>
+          <w:rFonts w:ascii="Consolas" w:hAnsi="Consolas" w:cs="Courier New"/>
+          <w:color w:val="000000"/>
+          <w:sz w:val="17"/>
+          <w:szCs w:val="17"/>
+        </w:rPr>
+        <w:t>button_in</w:t>
+      </w:r>
+      <w:proofErr w:type="spellEnd"/>
       <w:r>
         <w:rPr>
           <w:rFonts w:ascii="Consolas" w:hAnsi="Consolas" w:cs="Courier New"/>
@@ -2939,7 +3407,6 @@
           <w:sz w:val="17"/>
           <w:szCs w:val="17"/>
         </w:rPr>
-        <w:lastRenderedPageBreak/>
         <w:t xml:space="preserve">31. </w:t>
       </w:r>
       <w:r>
@@ -2959,7 +3426,26 @@
           <w:szCs w:val="17"/>
         </w:rPr>
         <w:tab/>
-        <w:t xml:space="preserve">button_in </w:t>
+      </w:r>
+      <w:proofErr w:type="spellStart"/>
+      <w:r>
+        <w:rPr>
+          <w:rFonts w:ascii="Consolas" w:hAnsi="Consolas" w:cs="Courier New"/>
+          <w:color w:val="000000"/>
+          <w:sz w:val="17"/>
+          <w:szCs w:val="17"/>
+        </w:rPr>
+        <w:t>button_in</w:t>
+      </w:r>
+      <w:proofErr w:type="spellEnd"/>
+      <w:r>
+        <w:rPr>
+          <w:rFonts w:ascii="Consolas" w:hAnsi="Consolas" w:cs="Courier New"/>
+          <w:color w:val="000000"/>
+          <w:sz w:val="17"/>
+          <w:szCs w:val="17"/>
+        </w:rPr>
+        <w:t xml:space="preserve"> </w:t>
       </w:r>
       <w:r>
         <w:rPr>
@@ -3067,7 +3553,26 @@
           <w:szCs w:val="17"/>
         </w:rPr>
         <w:tab/>
-        <w:t xml:space="preserve">button_in </w:t>
+      </w:r>
+      <w:proofErr w:type="spellStart"/>
+      <w:r>
+        <w:rPr>
+          <w:rFonts w:ascii="Consolas" w:hAnsi="Consolas" w:cs="Courier New"/>
+          <w:color w:val="000000"/>
+          <w:sz w:val="17"/>
+          <w:szCs w:val="17"/>
+        </w:rPr>
+        <w:t>button_in</w:t>
+      </w:r>
+      <w:proofErr w:type="spellEnd"/>
+      <w:r>
+        <w:rPr>
+          <w:rFonts w:ascii="Consolas" w:hAnsi="Consolas" w:cs="Courier New"/>
+          <w:color w:val="000000"/>
+          <w:sz w:val="17"/>
+          <w:szCs w:val="17"/>
+        </w:rPr>
+        <w:t xml:space="preserve"> </w:t>
       </w:r>
       <w:r>
         <w:rPr>
@@ -3300,14 +3805,25 @@
         </w:rPr>
         <w:t>(</w:t>
       </w:r>
-      <w:r>
-        <w:rPr>
-          <w:rFonts w:ascii="Consolas" w:hAnsi="Consolas" w:cs="Courier New"/>
-          <w:color w:val="000000"/>
-          <w:sz w:val="17"/>
-          <w:szCs w:val="17"/>
-        </w:rPr>
-        <w:t xml:space="preserve">button_in </w:t>
+      <w:proofErr w:type="spellStart"/>
+      <w:r>
+        <w:rPr>
+          <w:rFonts w:ascii="Consolas" w:hAnsi="Consolas" w:cs="Courier New"/>
+          <w:color w:val="000000"/>
+          <w:sz w:val="17"/>
+          <w:szCs w:val="17"/>
+        </w:rPr>
+        <w:t>button_in</w:t>
+      </w:r>
+      <w:proofErr w:type="spellEnd"/>
+      <w:r>
+        <w:rPr>
+          <w:rFonts w:ascii="Consolas" w:hAnsi="Consolas" w:cs="Courier New"/>
+          <w:color w:val="000000"/>
+          <w:sz w:val="17"/>
+          <w:szCs w:val="17"/>
+        </w:rPr>
+        <w:t xml:space="preserve"> </w:t>
       </w:r>
       <w:r>
         <w:rPr>
@@ -3434,14 +3950,25 @@
         </w:rPr>
         <w:t>(</w:t>
       </w:r>
-      <w:r>
-        <w:rPr>
-          <w:rFonts w:ascii="Consolas" w:hAnsi="Consolas" w:cs="Courier New"/>
-          <w:color w:val="000000"/>
-          <w:sz w:val="17"/>
-          <w:szCs w:val="17"/>
-        </w:rPr>
-        <w:t xml:space="preserve">button_in </w:t>
+      <w:proofErr w:type="spellStart"/>
+      <w:r>
+        <w:rPr>
+          <w:rFonts w:ascii="Consolas" w:hAnsi="Consolas" w:cs="Courier New"/>
+          <w:color w:val="000000"/>
+          <w:sz w:val="17"/>
+          <w:szCs w:val="17"/>
+        </w:rPr>
+        <w:t>button_in</w:t>
+      </w:r>
+      <w:proofErr w:type="spellEnd"/>
+      <w:r>
+        <w:rPr>
+          <w:rFonts w:ascii="Consolas" w:hAnsi="Consolas" w:cs="Courier New"/>
+          <w:color w:val="000000"/>
+          <w:sz w:val="17"/>
+          <w:szCs w:val="17"/>
+        </w:rPr>
+        <w:t xml:space="preserve"> </w:t>
       </w:r>
       <w:r>
         <w:rPr>
@@ -3558,7 +4085,26 @@
           <w:szCs w:val="17"/>
         </w:rPr>
         <w:tab/>
-        <w:t xml:space="preserve">button_in </w:t>
+      </w:r>
+      <w:proofErr w:type="spellStart"/>
+      <w:r>
+        <w:rPr>
+          <w:rFonts w:ascii="Consolas" w:hAnsi="Consolas" w:cs="Courier New"/>
+          <w:color w:val="000000"/>
+          <w:sz w:val="17"/>
+          <w:szCs w:val="17"/>
+        </w:rPr>
+        <w:t>button_in</w:t>
+      </w:r>
+      <w:proofErr w:type="spellEnd"/>
+      <w:r>
+        <w:rPr>
+          <w:rFonts w:ascii="Consolas" w:hAnsi="Consolas" w:cs="Courier New"/>
+          <w:color w:val="000000"/>
+          <w:sz w:val="17"/>
+          <w:szCs w:val="17"/>
+        </w:rPr>
+        <w:t xml:space="preserve"> </w:t>
       </w:r>
       <w:r>
         <w:rPr>
@@ -3684,7 +4230,26 @@
           <w:szCs w:val="17"/>
         </w:rPr>
         <w:tab/>
-        <w:t xml:space="preserve">button_in </w:t>
+      </w:r>
+      <w:proofErr w:type="spellStart"/>
+      <w:r>
+        <w:rPr>
+          <w:rFonts w:ascii="Consolas" w:hAnsi="Consolas" w:cs="Courier New"/>
+          <w:color w:val="000000"/>
+          <w:sz w:val="17"/>
+          <w:szCs w:val="17"/>
+        </w:rPr>
+        <w:t>button_in</w:t>
+      </w:r>
+      <w:proofErr w:type="spellEnd"/>
+      <w:r>
+        <w:rPr>
+          <w:rFonts w:ascii="Consolas" w:hAnsi="Consolas" w:cs="Courier New"/>
+          <w:color w:val="000000"/>
+          <w:sz w:val="17"/>
+          <w:szCs w:val="17"/>
+        </w:rPr>
+        <w:t xml:space="preserve"> </w:t>
       </w:r>
       <w:r>
         <w:rPr>
@@ -3882,14 +4447,25 @@
         </w:rPr>
         <w:t>(</w:t>
       </w:r>
-      <w:r>
-        <w:rPr>
-          <w:rFonts w:ascii="Consolas" w:hAnsi="Consolas" w:cs="Courier New"/>
-          <w:color w:val="000000"/>
-          <w:sz w:val="17"/>
-          <w:szCs w:val="17"/>
-        </w:rPr>
-        <w:t xml:space="preserve">led_state </w:t>
+      <w:proofErr w:type="spellStart"/>
+      <w:r>
+        <w:rPr>
+          <w:rFonts w:ascii="Consolas" w:hAnsi="Consolas" w:cs="Courier New"/>
+          <w:color w:val="000000"/>
+          <w:sz w:val="17"/>
+          <w:szCs w:val="17"/>
+        </w:rPr>
+        <w:t>led_state</w:t>
+      </w:r>
+      <w:proofErr w:type="spellEnd"/>
+      <w:r>
+        <w:rPr>
+          <w:rFonts w:ascii="Consolas" w:hAnsi="Consolas" w:cs="Courier New"/>
+          <w:color w:val="000000"/>
+          <w:sz w:val="17"/>
+          <w:szCs w:val="17"/>
+        </w:rPr>
+        <w:t xml:space="preserve"> </w:t>
       </w:r>
       <w:r>
         <w:rPr>
@@ -4006,7 +4582,26 @@
           <w:szCs w:val="17"/>
         </w:rPr>
         <w:tab/>
-        <w:t xml:space="preserve">led_state </w:t>
+      </w:r>
+      <w:proofErr w:type="spellStart"/>
+      <w:r>
+        <w:rPr>
+          <w:rFonts w:ascii="Consolas" w:hAnsi="Consolas" w:cs="Courier New"/>
+          <w:color w:val="000000"/>
+          <w:sz w:val="17"/>
+          <w:szCs w:val="17"/>
+        </w:rPr>
+        <w:t>led_state</w:t>
+      </w:r>
+      <w:proofErr w:type="spellEnd"/>
+      <w:r>
+        <w:rPr>
+          <w:rFonts w:ascii="Consolas" w:hAnsi="Consolas" w:cs="Courier New"/>
+          <w:color w:val="000000"/>
+          <w:sz w:val="17"/>
+          <w:szCs w:val="17"/>
+        </w:rPr>
+        <w:t xml:space="preserve"> </w:t>
       </w:r>
       <w:r>
         <w:rPr>
@@ -4301,7 +4896,26 @@
           <w:szCs w:val="17"/>
         </w:rPr>
         <w:tab/>
-        <w:t xml:space="preserve">led_state </w:t>
+      </w:r>
+      <w:proofErr w:type="spellStart"/>
+      <w:r>
+        <w:rPr>
+          <w:rFonts w:ascii="Consolas" w:hAnsi="Consolas" w:cs="Courier New"/>
+          <w:color w:val="000000"/>
+          <w:sz w:val="17"/>
+          <w:szCs w:val="17"/>
+        </w:rPr>
+        <w:t>led_state</w:t>
+      </w:r>
+      <w:proofErr w:type="spellEnd"/>
+      <w:r>
+        <w:rPr>
+          <w:rFonts w:ascii="Consolas" w:hAnsi="Consolas" w:cs="Courier New"/>
+          <w:color w:val="000000"/>
+          <w:sz w:val="17"/>
+          <w:szCs w:val="17"/>
+        </w:rPr>
+        <w:t xml:space="preserve"> </w:t>
       </w:r>
       <w:r>
         <w:rPr>
@@ -4807,6 +5421,7 @@
           <w:sz w:val="17"/>
           <w:szCs w:val="17"/>
         </w:rPr>
+        <w:lastRenderedPageBreak/>
         <w:t xml:space="preserve">51. </w:t>
       </w:r>
       <w:r>
@@ -4880,6 +5495,7 @@
         </w:rPr>
         <w:tab/>
       </w:r>
+      <w:proofErr w:type="spellStart"/>
       <w:r>
         <w:rPr>
           <w:rFonts w:ascii="Consolas" w:hAnsi="Consolas" w:cs="Courier New"/>
@@ -4889,6 +5505,7 @@
         </w:rPr>
         <w:t>SystemInit</w:t>
       </w:r>
+      <w:proofErr w:type="spellEnd"/>
       <w:r>
         <w:rPr>
           <w:rFonts w:ascii="Consolas" w:hAnsi="Consolas" w:cs="Courier New"/>
@@ -5818,7 +6435,26 @@
           <w:szCs w:val="17"/>
         </w:rPr>
         <w:tab/>
-        <w:t xml:space="preserve">led_state </w:t>
+      </w:r>
+      <w:proofErr w:type="spellStart"/>
+      <w:r>
+        <w:rPr>
+          <w:rFonts w:ascii="Consolas" w:hAnsi="Consolas" w:cs="Courier New"/>
+          <w:color w:val="000000"/>
+          <w:sz w:val="17"/>
+          <w:szCs w:val="17"/>
+        </w:rPr>
+        <w:t>led_state</w:t>
+      </w:r>
+      <w:proofErr w:type="spellEnd"/>
+      <w:r>
+        <w:rPr>
+          <w:rFonts w:ascii="Consolas" w:hAnsi="Consolas" w:cs="Courier New"/>
+          <w:color w:val="000000"/>
+          <w:sz w:val="17"/>
+          <w:szCs w:val="17"/>
+        </w:rPr>
+        <w:t xml:space="preserve"> </w:t>
       </w:r>
       <w:r>
         <w:rPr>
@@ -6317,8 +6953,18 @@
           <w:szCs w:val="17"/>
         </w:rPr>
         <w:tab/>
+      </w:r>
+      <w:proofErr w:type="spellStart"/>
+      <w:r>
+        <w:rPr>
+          <w:rFonts w:ascii="Consolas" w:hAnsi="Consolas" w:cs="Courier New"/>
+          <w:color w:val="000000"/>
+          <w:sz w:val="17"/>
+          <w:szCs w:val="17"/>
+        </w:rPr>
         <w:t>xTaskCreate</w:t>
       </w:r>
+      <w:proofErr w:type="spellEnd"/>
       <w:r>
         <w:rPr>
           <w:rFonts w:ascii="Consolas" w:hAnsi="Consolas" w:cs="Courier New"/>
@@ -6916,8 +7562,18 @@
           <w:szCs w:val="17"/>
         </w:rPr>
         <w:tab/>
+      </w:r>
+      <w:proofErr w:type="spellStart"/>
+      <w:r>
+        <w:rPr>
+          <w:rFonts w:ascii="Consolas" w:hAnsi="Consolas" w:cs="Courier New"/>
+          <w:color w:val="000000"/>
+          <w:sz w:val="17"/>
+          <w:szCs w:val="17"/>
+        </w:rPr>
         <w:t>xTaskCreate</w:t>
       </w:r>
+      <w:proofErr w:type="spellEnd"/>
       <w:r>
         <w:rPr>
           <w:rFonts w:ascii="Consolas" w:hAnsi="Consolas" w:cs="Courier New"/>
@@ -7576,8 +8232,18 @@
           <w:szCs w:val="17"/>
         </w:rPr>
         <w:tab/>
+      </w:r>
+      <w:proofErr w:type="spellStart"/>
+      <w:r>
+        <w:rPr>
+          <w:rFonts w:ascii="Consolas" w:hAnsi="Consolas" w:cs="Courier New"/>
+          <w:color w:val="000000"/>
+          <w:sz w:val="17"/>
+          <w:szCs w:val="17"/>
+        </w:rPr>
         <w:t>vTaskStartScheduler</w:t>
       </w:r>
+      <w:proofErr w:type="spellEnd"/>
       <w:r>
         <w:rPr>
           <w:rFonts w:ascii="Consolas" w:hAnsi="Consolas" w:cs="Courier New"/>
@@ -7793,7 +8459,7 @@
       </w:pPr>
     </w:p>
     <w:sectPr>
-      <w:headerReference w:type="default" r:id="rId7"/>
+      <w:headerReference w:type="default" r:id="rId9"/>
       <w:pgSz w:w="12240" w:h="15840"/>
       <w:pgMar w:top="1440" w:right="1440" w:bottom="1440" w:left="1440" w:header="720" w:footer="720" w:gutter="0"/>
       <w:cols w:space="720"/>

</xml_diff>

<commit_message>
Finish Lab report 1
</commit_message>
<xml_diff>
--- a/Lab 1 Report.docx
+++ b/Lab 1 Report.docx
@@ -319,6 +319,84 @@
           <w:szCs w:val="24"/>
         </w:rPr>
       </w:pPr>
+      <w:r>
+        <w:rPr>
+          <w:sz w:val="24"/>
+          <w:szCs w:val="24"/>
+        </w:rPr>
+        <w:t xml:space="preserve">This lab started by installing the Keil </w:t>
+      </w:r>
+      <w:proofErr w:type="spellStart"/>
+      <w:r>
+        <w:rPr>
+          <w:sz w:val="24"/>
+          <w:szCs w:val="24"/>
+        </w:rPr>
+        <w:t>uVision</w:t>
+      </w:r>
+      <w:proofErr w:type="spellEnd"/>
+      <w:r>
+        <w:rPr>
+          <w:sz w:val="24"/>
+          <w:szCs w:val="24"/>
+        </w:rPr>
+        <w:t xml:space="preserve"> development environment. We installed the environment and the packages needed for development on the STM32 board. Once we had the environment setup, we looked into using </w:t>
+      </w:r>
+      <w:proofErr w:type="spellStart"/>
+      <w:r>
+        <w:rPr>
+          <w:sz w:val="24"/>
+          <w:szCs w:val="24"/>
+        </w:rPr>
+        <w:t>FreeRTOS</w:t>
+      </w:r>
+      <w:proofErr w:type="spellEnd"/>
+      <w:r>
+        <w:rPr>
+          <w:sz w:val="24"/>
+          <w:szCs w:val="24"/>
+        </w:rPr>
+        <w:t xml:space="preserve"> to complete the assignment. With </w:t>
+      </w:r>
+      <w:proofErr w:type="spellStart"/>
+      <w:r>
+        <w:rPr>
+          <w:sz w:val="24"/>
+          <w:szCs w:val="24"/>
+        </w:rPr>
+        <w:t>FreeRTOS</w:t>
+      </w:r>
+      <w:proofErr w:type="spellEnd"/>
+      <w:r>
+        <w:rPr>
+          <w:sz w:val="24"/>
+          <w:szCs w:val="24"/>
+        </w:rPr>
+        <w:t xml:space="preserve"> setup we made two threads. One controlled the LED and one read a push button input. The threads were connected through a global variable. Once all of that was setup </w:t>
+      </w:r>
+      <w:r>
+        <w:rPr>
+          <w:sz w:val="24"/>
+          <w:szCs w:val="24"/>
+        </w:rPr>
+        <w:t>correctly,</w:t>
+      </w:r>
+      <w:r>
+        <w:rPr>
+          <w:sz w:val="24"/>
+          <w:szCs w:val="24"/>
+        </w:rPr>
+        <w:t xml:space="preserve"> we were able to push the button to toggle the LED on and off.</w:t>
+      </w:r>
+    </w:p>
+    <w:p>
+      <w:pPr>
+        <w:spacing w:after="0"/>
+        <w:rPr>
+          <w:sz w:val="24"/>
+          <w:szCs w:val="24"/>
+        </w:rPr>
+      </w:pPr>
     </w:p>
     <w:p>
       <w:pPr>
@@ -472,6 +550,7 @@
           <w:sz w:val="24"/>
           <w:szCs w:val="24"/>
         </w:rPr>
+        <w:lastRenderedPageBreak/>
         <w:drawing>
           <wp:inline distT="0" distB="0" distL="0" distR="0" wp14:anchorId="2D69F06B" wp14:editId="5827B2DC">
             <wp:extent cx="2232602" cy="1866636"/>
@@ -648,7 +727,6 @@
           <w:sz w:val="24"/>
           <w:szCs w:val="24"/>
         </w:rPr>
-        <w:lastRenderedPageBreak/>
         <w:t xml:space="preserve">In conclusion, </w:t>
       </w:r>
       <w:r>
@@ -3147,6 +3225,7 @@
           <w:sz w:val="17"/>
           <w:szCs w:val="17"/>
         </w:rPr>
+        <w:lastRenderedPageBreak/>
         <w:t xml:space="preserve">28. </w:t>
       </w:r>
       <w:r>
@@ -5421,7 +5500,6 @@
           <w:sz w:val="17"/>
           <w:szCs w:val="17"/>
         </w:rPr>
-        <w:lastRenderedPageBreak/>
         <w:t xml:space="preserve">51. </w:t>
       </w:r>
       <w:r>
@@ -9689,7 +9767,6 @@
   <w:style w:type="character" w:default="1" w:styleId="DefaultParagraphFont">
     <w:name w:val="Default Paragraph Font"/>
     <w:uiPriority w:val="1"/>
-    <w:semiHidden/>
     <w:unhideWhenUsed/>
   </w:style>
   <w:style w:type="table" w:default="1" w:styleId="TableNormal">

</xml_diff>